<commit_message>
Aggiunto modello CV15_RIN per richiesta di rinvio commissione (come CS15_RIN per conferenza dei servizi)
</commit_message>
<xml_diff>
--- a/modelli/CS_conferenza servizi/CS15_RIN.docx
+++ b/modelli/CS_conferenza servizi/CS15_RIN.docx
@@ -1,6 +1,6 @@
 
 <file path=word/document.xml><?xml version="1.0" encoding="utf-8"?>
-<w:document xmlns:o="urn:schemas-microsoft-com:office:office" xmlns:r="http://schemas.openxmlformats.org/officeDocument/2006/relationships" xmlns:v="urn:schemas-microsoft-com:vml" xmlns:w="http://schemas.openxmlformats.org/wordprocessingml/2006/main" xmlns:w10="urn:schemas-microsoft-com:office:word" xmlns:wp="http://schemas.openxmlformats.org/drawingml/2006/wordprocessingDrawing" xmlns:wps="http://schemas.microsoft.com/office/word/2010/wordprocessingShape" xmlns:wpg="http://schemas.microsoft.com/office/word/2010/wordprocessingGroup" xmlns:mc="http://schemas.openxmlformats.org/markup-compatibility/2006" xmlns:wp14="http://schemas.microsoft.com/office/word/2010/wordprocessingDrawing" xmlns:w14="http://schemas.microsoft.com/office/word/2010/wordml" mc:Ignorable="w14 wp14">
+<w:document xmlns:o="urn:schemas-microsoft-com:office:office" xmlns:r="http://schemas.openxmlformats.org/officeDocument/2006/relationships" xmlns:v="urn:schemas-microsoft-com:vml" xmlns:w="http://schemas.openxmlformats.org/wordprocessingml/2006/main" xmlns:w10="urn:schemas-microsoft-com:office:word" xmlns:wp="http://schemas.openxmlformats.org/drawingml/2006/wordprocessingDrawing" xmlns:wps="http://schemas.microsoft.com/office/word/2010/wordprocessingShape" xmlns:wpg="http://schemas.microsoft.com/office/word/2010/wordprocessingGroup" xmlns:mc="http://schemas.openxmlformats.org/markup-compatibility/2006" xmlns:wp14="http://schemas.microsoft.com/office/word/2010/wordprocessingDrawing" xmlns:w14="http://schemas.microsoft.com/office/word/2010/wordml" xmlns:w15="http://schemas.microsoft.com/office/word/2012/wordml" mc:Ignorable="w14 wp14 w15">
   <w:body>
     <w:tbl>
       <w:tblPr>
@@ -159,7 +159,7 @@
                 <w:sz w:val="20"/>
                 <w:rFonts w:ascii="Arial" w:hAnsi="Arial"/>
               </w:rPr>
-              <w:instrText> MERGEFIELD $NOME_COMANDO </w:instrText>
+              <w:instrText xml:space="preserve"> MERGEFIELD $NOME_COMANDO </w:instrText>
             </w:r>
             <w:r>
               <w:rPr>
@@ -240,7 +240,7 @@
                 <w:szCs w:val="20"/>
                 <w:iCs/>
               </w:rPr>
-              <w:instrText> MERGEFIELD $PEC_COMANDO </w:instrText>
+              <w:instrText xml:space="preserve"> MERGEFIELD $PEC_COMANDO </w:instrText>
             </w:r>
             <w:r>
               <w:rPr>
@@ -291,7 +291,7 @@
             </w:r>
             <w:r>
               <w:rPr/>
-              <w:instrText> MERGEFIELD $COMUNE_COMANDO </w:instrText>
+              <w:instrText xml:space="preserve"> MERGEFIELD $COMUNE_COMANDO </w:instrText>
             </w:r>
             <w:r>
               <w:rPr/>
@@ -335,7 +335,7 @@
             </w:r>
             <w:r>
               <w:rPr/>
-              <w:instrText> MERGEFIELD $NUM_PRATICA </w:instrText>
+              <w:instrText xml:space="preserve"> MERGEFIELD $NUM_PRATICA </w:instrText>
             </w:r>
             <w:r>
               <w:rPr/>
@@ -421,7 +421,7 @@
     </w:tbl>
     <w:p>
       <w:pPr>
-        <w:pStyle w:val="Corpodeltesto"/>
+        <w:pStyle w:val="BodyText"/>
         <w:rPr/>
       </w:pPr>
       <w:r>
@@ -478,7 +478,6 @@
               <w:widowControl w:val="false"/>
               <w:rPr>
                 <w:b/>
-                <w:b/>
                 <w:bCs/>
               </w:rPr>
             </w:pPr>
@@ -512,7 +511,7 @@
             </w:r>
             <w:r>
               <w:rPr/>
-              <w:instrText> MERGEFIELD $DESCRIZIONE_RICHIESTA </w:instrText>
+              <w:instrText xml:space="preserve"> MERGEFIELD $DESCRIZIONE_RICHIESTA </w:instrText>
             </w:r>
             <w:r>
               <w:rPr/>
@@ -536,7 +535,7 @@
             </w:r>
             <w:r>
               <w:rPr/>
-              <w:instrText> MERGEFIELD $NUM_PROT_RICHIESTA </w:instrText>
+              <w:instrText xml:space="preserve"> MERGEFIELD $NUM_PROT_RICHIESTA </w:instrText>
             </w:r>
             <w:r>
               <w:rPr/>
@@ -560,7 +559,7 @@
             </w:r>
             <w:r>
               <w:rPr/>
-              <w:instrText> MERGEFIELD $DATA_RICHIESTA </w:instrText>
+              <w:instrText xml:space="preserve"> MERGEFIELD $DATA_RICHIESTA </w:instrText>
             </w:r>
             <w:r>
               <w:rPr/>
@@ -612,7 +611,7 @@
                 <w:color w:val="auto"/>
                 <w:lang w:val="it-IT" w:eastAsia="zh-CN" w:bidi="hi-IN"/>
               </w:rPr>
-              <w:instrText> MERGEFIELD $RAGIONE_SOCIALE </w:instrText>
+              <w:instrText xml:space="preserve"> MERGEFIELD $RAGIONE_SOCIALE </w:instrText>
             </w:r>
             <w:r>
               <w:rPr>
@@ -678,7 +677,7 @@
                 <w:color w:val="auto"/>
                 <w:lang w:val="it-IT" w:eastAsia="zh-CN" w:bidi="hi-IN"/>
               </w:rPr>
-              <w:instrText> MERGEFIELD $INDIRIZZO_ATTIVITA </w:instrText>
+              <w:instrText xml:space="preserve"> MERGEFIELD $INDIRIZZO_ATTIVITA </w:instrText>
             </w:r>
             <w:r>
               <w:rPr>
@@ -747,7 +746,6 @@
               <w:widowControl w:val="false"/>
               <w:rPr>
                 <w:b/>
-                <w:b/>
                 <w:bCs/>
               </w:rPr>
             </w:pPr>
@@ -780,7 +778,7 @@
     </w:tbl>
     <w:p>
       <w:pPr>
-        <w:pStyle w:val="Corpodeltesto"/>
+        <w:pStyle w:val="BodyText"/>
         <w:rPr/>
       </w:pPr>
       <w:r>
@@ -789,7 +787,7 @@
     </w:p>
     <w:p>
       <w:pPr>
-        <w:pStyle w:val="Corpodeltesto"/>
+        <w:pStyle w:val="BodyText"/>
         <w:rPr/>
       </w:pPr>
       <w:r>
@@ -852,28 +850,63 @@
           <w:szCs w:val="24"/>
           <w:lang w:val="it-IT" w:eastAsia="zh-CN" w:bidi="hi-IN"/>
         </w:rPr>
-        <w:t xml:space="preserve"> in quanto:</w:t>
+        <w:t xml:space="preserve"> </w:t>
       </w:r>
-    </w:p>
-    <w:p>
-      <w:pPr>
-        <w:pStyle w:val="Corpodeltesto"/>
-        <w:rPr>
-          <w:rStyle w:val="CollegamentoInternet"/>
-          <w:lang w:val="it-IT"/>
-        </w:rPr>
-      </w:pPr>
       <w:r>
         <w:rPr>
-          <w:rStyle w:val="DamodificareEG"/>
           <w:rFonts w:eastAsia="Noto Serif CJK SC" w:cs="Lohit Devanagari"/>
-          <w:color w:val="0000FF"/>
+          <w:color w:val="auto"/>
           <w:kern w:val="2"/>
           <w:sz w:val="24"/>
           <w:szCs w:val="24"/>
           <w:lang w:val="it-IT" w:eastAsia="zh-CN" w:bidi="hi-IN"/>
         </w:rPr>
-        <w:t>[descrivere motivazione]</w:t>
+        <w:t>in quanto:</w:t>
+      </w:r>
+      <w:r>
+        <w:rPr>
+          <w:rStyle w:val="DamodificareEG"/>
+          <w:rFonts w:eastAsia="Noto Serif CJK SC" w:cs="Lohit Devanagari"/>
+          <w:color w:val="auto"/>
+          <w:kern w:val="2"/>
+          <w:sz w:val="24"/>
+          <w:szCs w:val="24"/>
+          <w:lang w:val="it-IT" w:eastAsia="zh-CN" w:bidi="hi-IN"/>
+        </w:rPr>
+        <w:t xml:space="preserve"> </w:t>
+      </w:r>
+      <w:r>
+        <w:rPr>
+          <w:rStyle w:val="DamodificareEG"/>
+          <w:rFonts w:eastAsia="Noto Serif CJK SC" w:cs="Lohit Devanagari"/>
+          <w:kern w:val="2"/>
+          <w:sz w:val="24"/>
+          <w:szCs w:val="24"/>
+          <w:lang w:val="it-IT" w:eastAsia="zh-CN" w:bidi="hi-IN"/>
+        </w:rPr>
+        <w:t>il personale delegato risulta indisponibile nella data indicata per precedenti impegni istituzionali.</w:t>
+      </w:r>
+    </w:p>
+    <w:p>
+      <w:pPr>
+        <w:pStyle w:val="BodyText"/>
+        <w:rPr>
+          <w:rStyle w:val="DamodificareEG"/>
+          <w:rFonts w:eastAsia="Noto Serif CJK SC" w:cs="Lohit Devanagari"/>
+          <w:kern w:val="2"/>
+          <w:sz w:val="24"/>
+          <w:szCs w:val="24"/>
+          <w:lang w:val="it-IT" w:eastAsia="zh-CN" w:bidi="hi-IN"/>
+        </w:rPr>
+      </w:pPr>
+      <w:r>
+        <w:rPr>
+          <w:rFonts w:eastAsia="Noto Serif CJK SC" w:cs="Lohit Devanagari"/>
+          <w:kern w:val="2"/>
+          <w:sz w:val="24"/>
+          <w:szCs w:val="24"/>
+          <w:lang w:val="it-IT" w:eastAsia="zh-CN" w:bidi="hi-IN"/>
+        </w:rPr>
       </w:r>
     </w:p>
     <w:tbl>
@@ -943,7 +976,7 @@
             </w:r>
             <w:r>
               <w:rPr/>
-              <w:instrText> MERGEFIELD $NOME_COMANDANTE </w:instrText>
+              <w:instrText xml:space="preserve"> MERGEFIELD $NOME_COMANDANTE </w:instrText>
             </w:r>
             <w:r>
               <w:rPr/>
@@ -967,7 +1000,7 @@
             </w:r>
             <w:r>
               <w:rPr/>
-              <w:instrText> MERGEFIELD $COGNOME_COMANDANTE </w:instrText>
+              <w:instrText xml:space="preserve"> MERGEFIELD $COGNOME_COMANDANTE </w:instrText>
             </w:r>
             <w:r>
               <w:rPr/>
@@ -1037,10 +1070,10 @@
 </file>
 
 <file path=word/footer1.xml><?xml version="1.0" encoding="utf-8"?>
-<w:ftr xmlns:o="urn:schemas-microsoft-com:office:office" xmlns:r="http://schemas.openxmlformats.org/officeDocument/2006/relationships" xmlns:v="urn:schemas-microsoft-com:vml" xmlns:w="http://schemas.openxmlformats.org/wordprocessingml/2006/main" xmlns:w10="urn:schemas-microsoft-com:office:word" xmlns:wp="http://schemas.openxmlformats.org/drawingml/2006/wordprocessingDrawing" xmlns:wps="http://schemas.microsoft.com/office/word/2010/wordprocessingShape" xmlns:wpg="http://schemas.microsoft.com/office/word/2010/wordprocessingGroup" xmlns:mc="http://schemas.openxmlformats.org/markup-compatibility/2006" xmlns:wp14="http://schemas.microsoft.com/office/word/2010/wordprocessingDrawing" xmlns:w14="http://schemas.microsoft.com/office/word/2010/wordml" mc:Ignorable="w14 wp14">
+<w:ftr xmlns:o="urn:schemas-microsoft-com:office:office" xmlns:r="http://schemas.openxmlformats.org/officeDocument/2006/relationships" xmlns:v="urn:schemas-microsoft-com:vml" xmlns:w="http://schemas.openxmlformats.org/wordprocessingml/2006/main" xmlns:w10="urn:schemas-microsoft-com:office:word" xmlns:wp="http://schemas.openxmlformats.org/drawingml/2006/wordprocessingDrawing" xmlns:wps="http://schemas.microsoft.com/office/word/2010/wordprocessingShape" xmlns:wpg="http://schemas.microsoft.com/office/word/2010/wordprocessingGroup" xmlns:mc="http://schemas.openxmlformats.org/markup-compatibility/2006" xmlns:wp14="http://schemas.microsoft.com/office/word/2010/wordprocessingDrawing" xmlns:w14="http://schemas.microsoft.com/office/word/2010/wordml" xmlns:w15="http://schemas.microsoft.com/office/word/2012/wordml" mc:Ignorable="w14 wp14 w15">
   <w:p>
     <w:pPr>
-      <w:pStyle w:val="Pidipagina"/>
+      <w:pStyle w:val="Footer"/>
       <w:rPr/>
     </w:pPr>
     <w:r>
@@ -1053,7 +1086,7 @@
     </w:r>
     <w:r>
       <w:rPr/>
-      <w:instrText> PAGE </w:instrText>
+      <w:instrText xml:space="preserve"> PAGE </w:instrText>
     </w:r>
     <w:r>
       <w:rPr/>
@@ -1077,7 +1110,7 @@
     </w:r>
     <w:r>
       <w:rPr/>
-      <w:instrText> NUMPAGES </w:instrText>
+      <w:instrText xml:space="preserve"> NUMPAGES </w:instrText>
     </w:r>
     <w:r>
       <w:rPr/>
@@ -1094,7 +1127,7 @@
   </w:p>
   <w:p>
     <w:pPr>
-      <w:pStyle w:val="Pidipagina"/>
+      <w:pStyle w:val="Footer"/>
       <w:rPr/>
     </w:pPr>
     <w:r>
@@ -1103,7 +1136,7 @@
     </w:r>
     <w:r>
       <w:rPr/>
-      <w:instrText> FILENAME </w:instrText>
+      <w:instrText xml:space="preserve"> FILENAME </w:instrText>
     </w:r>
     <w:r>
       <w:rPr/>
@@ -1167,6 +1200,7 @@
   <w:style w:type="character" w:styleId="CollegamentoInternet">
     <w:name w:val="Collegamento Internet"/>
     <w:basedOn w:val="DefaultParagraphFont"/>
+    <w:qFormat/>
     <w:rPr>
       <w:color w:val="0000FF"/>
       <w:u w:val="single"/>
@@ -1180,22 +1214,22 @@
       <w:color w:val="0000FF"/>
     </w:rPr>
   </w:style>
-  <w:style w:type="paragraph" w:styleId="Titolo">
-    <w:name w:val="Titolo"/>
+  <w:style w:type="paragraph" w:styleId="Heading">
+    <w:name w:val="Heading"/>
     <w:basedOn w:val="Normal"/>
-    <w:next w:val="Corpodeltesto"/>
+    <w:next w:val="BodyText"/>
     <w:qFormat/>
     <w:pPr>
       <w:keepNext w:val="true"/>
       <w:spacing w:before="240" w:after="120"/>
     </w:pPr>
     <w:rPr>
-      <w:rFonts w:ascii="Liberation Sans" w:hAnsi="Liberation Sans" w:eastAsia="Noto Sans CJK SC" w:cs="Lohit Devanagari"/>
+      <w:rFonts w:ascii="Liberation Sans" w:hAnsi="Liberation Sans" w:eastAsia="Noto Sans CJK SC" w:cs="Lohit Marathi"/>
       <w:sz w:val="28"/>
       <w:szCs w:val="28"/>
     </w:rPr>
   </w:style>
-  <w:style w:type="paragraph" w:styleId="Corpodeltesto">
+  <w:style w:type="paragraph" w:styleId="BodyText">
     <w:name w:val="Body Text"/>
     <w:basedOn w:val="Normal"/>
     <w:pPr>
@@ -1204,15 +1238,15 @@
     </w:pPr>
     <w:rPr/>
   </w:style>
-  <w:style w:type="paragraph" w:styleId="Elenco">
+  <w:style w:type="paragraph" w:styleId="List">
     <w:name w:val="List"/>
-    <w:basedOn w:val="Corpodeltesto"/>
+    <w:basedOn w:val="BodyText"/>
     <w:pPr/>
     <w:rPr>
       <w:rFonts w:cs="Lohit Devanagari"/>
     </w:rPr>
   </w:style>
-  <w:style w:type="paragraph" w:styleId="Didascalia">
+  <w:style w:type="paragraph" w:styleId="Caption">
     <w:name w:val="Caption"/>
     <w:basedOn w:val="Normal"/>
     <w:qFormat/>
@@ -1228,6 +1262,32 @@
       <w:szCs w:val="24"/>
     </w:rPr>
   </w:style>
+  <w:style w:type="paragraph" w:styleId="Index">
+    <w:name w:val="Index"/>
+    <w:basedOn w:val="Normal"/>
+    <w:qFormat/>
+    <w:pPr>
+      <w:suppressLineNumbers/>
+    </w:pPr>
+    <w:rPr>
+      <w:rFonts w:cs="Lohit Marathi"/>
+    </w:rPr>
+  </w:style>
+  <w:style w:type="paragraph" w:styleId="Titolo">
+    <w:name w:val="Titolo"/>
+    <w:basedOn w:val="Normal"/>
+    <w:next w:val="BodyText"/>
+    <w:qFormat/>
+    <w:pPr>
+      <w:keepNext w:val="true"/>
+      <w:spacing w:before="240" w:after="120"/>
+    </w:pPr>
+    <w:rPr>
+      <w:rFonts w:ascii="Liberation Sans" w:hAnsi="Liberation Sans" w:eastAsia="Noto Sans CJK SC" w:cs="Lohit Devanagari"/>
+      <w:sz w:val="28"/>
+      <w:szCs w:val="28"/>
+    </w:rPr>
+  </w:style>
   <w:style w:type="paragraph" w:styleId="Indice">
     <w:name w:val="Indice"/>
     <w:basedOn w:val="Normal"/>
@@ -1276,7 +1336,14 @@
     </w:pPr>
     <w:rPr/>
   </w:style>
-  <w:style w:type="paragraph" w:styleId="Pidipagina">
+  <w:style w:type="paragraph" w:styleId="HeaderandFooter">
+    <w:name w:val="Header and Footer"/>
+    <w:basedOn w:val="Normal"/>
+    <w:qFormat/>
+    <w:pPr/>
+    <w:rPr/>
+  </w:style>
+  <w:style w:type="paragraph" w:styleId="Footer">
     <w:name w:val="Footer"/>
     <w:basedOn w:val="Intestazioneepidipagina"/>
     <w:pPr>
@@ -1287,7 +1354,7 @@
   </w:style>
   <w:style w:type="paragraph" w:styleId="Pidipaginaasinistra">
     <w:name w:val="Piè di pagina a sinistra"/>
-    <w:basedOn w:val="Pidipagina"/>
+    <w:basedOn w:val="Footer"/>
     <w:qFormat/>
     <w:pPr>
       <w:suppressLineNumbers/>
@@ -1296,4 +1363,110 @@
     <w:rPr/>
   </w:style>
 </w:styles>
+</file>
+
+<file path=word/theme/theme1.xml><?xml version="1.0" encoding="utf-8"?>
+<a:theme xmlns:a="http://schemas.openxmlformats.org/drawingml/2006/main" xmlns:r="http://schemas.openxmlformats.org/officeDocument/2006/relationships" name="Office Theme">
+  <a:themeElements>
+    <a:clrScheme name="LibreOffice">
+      <a:dk1>
+        <a:srgbClr val="000000"/>
+      </a:dk1>
+      <a:lt1>
+        <a:srgbClr val="ffffff"/>
+      </a:lt1>
+      <a:dk2>
+        <a:srgbClr val="000000"/>
+      </a:dk2>
+      <a:lt2>
+        <a:srgbClr val="ffffff"/>
+      </a:lt2>
+      <a:accent1>
+        <a:srgbClr val="18a303"/>
+      </a:accent1>
+      <a:accent2>
+        <a:srgbClr val="0369a3"/>
+      </a:accent2>
+      <a:accent3>
+        <a:srgbClr val="a33e03"/>
+      </a:accent3>
+      <a:accent4>
+        <a:srgbClr val="8e03a3"/>
+      </a:accent4>
+      <a:accent5>
+        <a:srgbClr val="c99c00"/>
+      </a:accent5>
+      <a:accent6>
+        <a:srgbClr val="c9211e"/>
+      </a:accent6>
+      <a:hlink>
+        <a:srgbClr val="0000ee"/>
+      </a:hlink>
+      <a:folHlink>
+        <a:srgbClr val="551a8b"/>
+      </a:folHlink>
+    </a:clrScheme>
+    <a:fontScheme name="Office">
+      <a:majorFont>
+        <a:latin typeface="Arial" pitchFamily="0" charset="1"/>
+        <a:ea typeface="DejaVu Sans" pitchFamily="0" charset="1"/>
+        <a:cs typeface="DejaVu Sans" pitchFamily="0" charset="1"/>
+      </a:majorFont>
+      <a:minorFont>
+        <a:latin typeface="Arial" pitchFamily="0" charset="1"/>
+        <a:ea typeface="DejaVu Sans" pitchFamily="0" charset="1"/>
+        <a:cs typeface="DejaVu Sans" pitchFamily="0" charset="1"/>
+      </a:minorFont>
+    </a:fontScheme>
+    <a:fmtScheme>
+      <a:fillStyleLst>
+        <a:solidFill>
+          <a:schemeClr val="phClr"/>
+        </a:solidFill>
+        <a:solidFill>
+          <a:schemeClr val="phClr"/>
+        </a:solidFill>
+        <a:solidFill>
+          <a:schemeClr val="phClr"/>
+        </a:solidFill>
+      </a:fillStyleLst>
+      <a:lnStyleLst>
+        <a:ln w="6350" cap="flat" cmpd="sng" algn="ctr">
+          <a:prstDash val="solid"/>
+          <a:miter/>
+        </a:ln>
+        <a:ln w="6350" cap="flat" cmpd="sng" algn="ctr">
+          <a:prstDash val="solid"/>
+          <a:miter/>
+        </a:ln>
+        <a:ln w="6350" cap="flat" cmpd="sng" algn="ctr">
+          <a:prstDash val="solid"/>
+          <a:miter/>
+        </a:ln>
+      </a:lnStyleLst>
+      <a:effectStyleLst>
+        <a:effectStyle>
+          <a:effectLst/>
+        </a:effectStyle>
+        <a:effectStyle>
+          <a:effectLst/>
+        </a:effectStyle>
+        <a:effectStyle>
+          <a:effectLst/>
+        </a:effectStyle>
+      </a:effectStyleLst>
+      <a:bgFillStyleLst>
+        <a:solidFill>
+          <a:schemeClr val="phClr"/>
+        </a:solidFill>
+        <a:solidFill>
+          <a:schemeClr val="phClr"/>
+        </a:solidFill>
+        <a:solidFill>
+          <a:schemeClr val="phClr"/>
+        </a:solidFill>
+      </a:bgFillStyleLst>
+    </a:fmtScheme>
+  </a:themeElements>
+</a:theme>
 </file>
</xml_diff>